<commit_message>
Minor fixes for typing and editing text exercises
</commit_message>
<xml_diff>
--- a/Courses/Computer-Modeling-and-IT/Computer-Modeling-and-IT-5-Class/27-Typing-And-Editing-Text/27-Typing-And-Editing-Text.docx
+++ b/Courses/Computer-Modeling-and-IT/Computer-Modeling-and-IT-5-Class/27-Typing-And-Editing-Text/27-Typing-And-Editing-Text.docx
@@ -1,6 +1,6 @@
 
 <file path=word/document.xml><?xml version="1.0" encoding="utf-8"?>
-<w:document xmlns:wpc="http://schemas.microsoft.com/office/word/2010/wordprocessingCanvas" xmlns:cx="http://schemas.microsoft.com/office/drawing/2014/chartex" xmlns:cx1="http://schemas.microsoft.com/office/drawing/2015/9/8/chartex" xmlns:mc="http://schemas.openxmlformats.org/markup-compatibility/2006" xmlns:o="urn:schemas-microsoft-com:office:office" xmlns:r="http://schemas.openxmlformats.org/officeDocument/2006/relationships" xmlns:m="http://schemas.openxmlformats.org/officeDocument/2006/math" xmlns:v="urn:schemas-microsoft-com:vml" xmlns:wp14="http://schemas.microsoft.com/office/word/2010/wordprocessingDrawing" xmlns:wp="http://schemas.openxmlformats.org/drawingml/2006/wordprocessingDrawing" xmlns:w10="urn:schemas-microsoft-com:office:word" xmlns:w="http://schemas.openxmlformats.org/wordprocessingml/2006/main" xmlns:w14="http://schemas.microsoft.com/office/word/2010/wordml" xmlns:w15="http://schemas.microsoft.com/office/word/2012/wordml" xmlns:w16se="http://schemas.microsoft.com/office/word/2015/wordml/symex" xmlns:wpg="http://schemas.microsoft.com/office/word/2010/wordprocessingGroup" xmlns:wpi="http://schemas.microsoft.com/office/word/2010/wordprocessingInk" xmlns:wne="http://schemas.microsoft.com/office/word/2006/wordml" xmlns:wps="http://schemas.microsoft.com/office/word/2010/wordprocessingShape" mc:Ignorable="w14 w15 w16se wp14">
+<w:document xmlns:wpc="http://schemas.microsoft.com/office/word/2010/wordprocessingCanvas" xmlns:cx="http://schemas.microsoft.com/office/drawing/2014/chartex" xmlns:cx1="http://schemas.microsoft.com/office/drawing/2015/9/8/chartex" xmlns:cx2="http://schemas.microsoft.com/office/drawing/2015/10/21/chartex" xmlns:cx3="http://schemas.microsoft.com/office/drawing/2016/5/9/chartex" xmlns:cx4="http://schemas.microsoft.com/office/drawing/2016/5/10/chartex" xmlns:cx5="http://schemas.microsoft.com/office/drawing/2016/5/11/chartex" xmlns:cx6="http://schemas.microsoft.com/office/drawing/2016/5/12/chartex" xmlns:cx7="http://schemas.microsoft.com/office/drawing/2016/5/13/chartex" xmlns:cx8="http://schemas.microsoft.com/office/drawing/2016/5/14/chartex" xmlns:mc="http://schemas.openxmlformats.org/markup-compatibility/2006" xmlns:aink="http://schemas.microsoft.com/office/drawing/2016/ink" xmlns:am3d="http://schemas.microsoft.com/office/drawing/2017/model3d" xmlns:o="urn:schemas-microsoft-com:office:office" xmlns:oel="http://schemas.microsoft.com/office/2019/extlst" xmlns:r="http://schemas.openxmlformats.org/officeDocument/2006/relationships" xmlns:m="http://schemas.openxmlformats.org/officeDocument/2006/math" xmlns:v="urn:schemas-microsoft-com:vml" xmlns:wp14="http://schemas.microsoft.com/office/word/2010/wordprocessingDrawing" xmlns:wp="http://schemas.openxmlformats.org/drawingml/2006/wordprocessingDrawing" xmlns:w10="urn:schemas-microsoft-com:office:word" xmlns:w="http://schemas.openxmlformats.org/wordprocessingml/2006/main" xmlns:w14="http://schemas.microsoft.com/office/word/2010/wordml" xmlns:w15="http://schemas.microsoft.com/office/word/2012/wordml" xmlns:w16cex="http://schemas.microsoft.com/office/word/2018/wordml/cex" xmlns:w16cid="http://schemas.microsoft.com/office/word/2016/wordml/cid" xmlns:w16="http://schemas.microsoft.com/office/word/2018/wordml" xmlns:w16sdtdh="http://schemas.microsoft.com/office/word/2020/wordml/sdtdatahash" xmlns:w16se="http://schemas.microsoft.com/office/word/2015/wordml/symex" xmlns:wpg="http://schemas.microsoft.com/office/word/2010/wordprocessingGroup" xmlns:wpi="http://schemas.microsoft.com/office/word/2010/wordprocessingInk" xmlns:wne="http://schemas.microsoft.com/office/word/2006/wordml" xmlns:wps="http://schemas.microsoft.com/office/word/2010/wordprocessingShape" mc:Ignorable="w14 w15 w16se w16cid w16 w16cex w16sdtdh wp14">
   <w:body>
     <w:p>
       <w:pPr>
@@ -96,7 +96,21 @@
         <w:rPr>
           <w:lang w:val="bg-BG"/>
         </w:rPr>
-        <w:t xml:space="preserve"> при въвеждане на текст.</w:t>
+        <w:t xml:space="preserve"> при </w:t>
+      </w:r>
+      <w:r>
+        <w:rPr>
+          <w:b/>
+          <w:bCs/>
+          <w:lang w:val="bg-BG"/>
+        </w:rPr>
+        <w:t>въвеждане</w:t>
+      </w:r>
+      <w:r>
+        <w:rPr>
+          <w:lang w:val="bg-BG"/>
+        </w:rPr>
+        <w:t xml:space="preserve"> на текст.</w:t>
       </w:r>
     </w:p>
     <w:p>
@@ -135,7 +149,21 @@
           <w:b/>
           <w:lang w:val="bg-BG"/>
         </w:rPr>
-        <w:t>клавиатурара</w:t>
+        <w:t>клавиатура</w:t>
+      </w:r>
+      <w:r>
+        <w:rPr>
+          <w:b/>
+          <w:lang w:val="bg-BG"/>
+        </w:rPr>
+        <w:t>т</w:t>
+      </w:r>
+      <w:r>
+        <w:rPr>
+          <w:b/>
+          <w:lang w:val="bg-BG"/>
+        </w:rPr>
+        <w:t>а</w:t>
       </w:r>
       <w:r>
         <w:rPr>
@@ -160,7 +188,19 @@
         <w:rPr>
           <w:lang w:val="bg-BG"/>
         </w:rPr>
-        <w:t xml:space="preserve">Избройте колкото можете </w:t>
+        <w:t xml:space="preserve">Избройте </w:t>
+      </w:r>
+      <w:r>
+        <w:rPr>
+          <w:lang w:val="bg-BG"/>
+        </w:rPr>
+        <w:t>различни</w:t>
+      </w:r>
+      <w:r>
+        <w:rPr>
+          <w:lang w:val="bg-BG"/>
+        </w:rPr>
+        <w:t xml:space="preserve"> </w:t>
       </w:r>
       <w:r>
         <w:rPr>
@@ -244,7 +284,7 @@
           <w:b/>
           <w:lang w:val="bg-BG"/>
         </w:rPr>
-        <w:t>вмъкването</w:t>
+        <w:t>вмъкване</w:t>
       </w:r>
       <w:r>
         <w:rPr>
@@ -257,7 +297,21 @@
           <w:b/>
           <w:lang w:val="bg-BG"/>
         </w:rPr>
-        <w:t>заместването</w:t>
+        <w:t>заместване</w:t>
+      </w:r>
+      <w:r>
+        <w:rPr>
+          <w:b/>
+          <w:lang w:val="bg-BG"/>
+        </w:rPr>
+        <w:t xml:space="preserve"> </w:t>
+      </w:r>
+      <w:r>
+        <w:rPr>
+          <w:bCs/>
+          <w:lang w:val="bg-BG"/>
+        </w:rPr>
+        <w:t>на текст</w:t>
       </w:r>
       <w:r>
         <w:rPr>
@@ -422,9 +476,9 @@
           <w:noProof/>
         </w:rPr>
         <w:drawing>
-          <wp:inline distT="0" distB="0" distL="0" distR="0" wp14:anchorId="5D87F428" wp14:editId="11AAA13D">
+          <wp:inline distT="0" distB="0" distL="0" distR="0" wp14:anchorId="5D87F428" wp14:editId="3802663D">
             <wp:extent cx="4876176" cy="3521034"/>
-            <wp:effectExtent l="0" t="0" r="635" b="3810"/>
+            <wp:effectExtent l="12700" t="12700" r="13335" b="10160"/>
             <wp:docPr id="9" name="Picture 9"/>
             <wp:cNvGraphicFramePr>
               <a:graphicFrameLocks xmlns:a="http://schemas.openxmlformats.org/drawingml/2006/main" noChangeAspect="1"/>
@@ -456,6 +510,13 @@
                     <a:prstGeom prst="rect">
                       <a:avLst/>
                     </a:prstGeom>
+                    <a:ln>
+                      <a:solidFill>
+                        <a:schemeClr val="bg1">
+                          <a:lumMod val="75000"/>
+                        </a:schemeClr>
+                      </a:solidFill>
+                    </a:ln>
                   </pic:spPr>
                 </pic:pic>
               </a:graphicData>
@@ -600,7 +661,28 @@
           <w:b/>
           <w:lang w:val="bg-BG"/>
         </w:rPr>
-        <w:t>подреде по смисъл</w:t>
+        <w:t>подре</w:t>
+      </w:r>
+      <w:r>
+        <w:rPr>
+          <w:b/>
+          <w:lang w:val="bg-BG"/>
+        </w:rPr>
+        <w:t>де</w:t>
+      </w:r>
+      <w:r>
+        <w:rPr>
+          <w:b/>
+          <w:lang w:val="bg-BG"/>
+        </w:rPr>
+        <w:t>т</w:t>
+      </w:r>
+      <w:r>
+        <w:rPr>
+          <w:b/>
+          <w:lang w:val="bg-BG"/>
+        </w:rPr>
+        <w:t>е по смисъл</w:t>
       </w:r>
       <w:r>
         <w:rPr>
@@ -609,12 +691,21 @@
         <w:t xml:space="preserve">, като използвате командите </w:t>
       </w:r>
       <w:r>
+        <w:t>[</w:t>
+      </w:r>
+      <w:r>
         <w:rPr>
           <w:b/>
         </w:rPr>
         <w:t>Cut</w:t>
       </w:r>
       <w:r>
+        <w:rPr>
+          <w:bCs/>
+        </w:rPr>
+        <w:t>]</w:t>
+      </w:r>
+      <w:r>
         <w:t xml:space="preserve"> </w:t>
       </w:r>
       <w:r>
@@ -624,10 +715,19 @@
         <w:t xml:space="preserve">и </w:t>
       </w:r>
       <w:r>
+        <w:t>[</w:t>
+      </w:r>
+      <w:r>
         <w:rPr>
           <w:b/>
         </w:rPr>
         <w:t>Paste</w:t>
+      </w:r>
+      <w:r>
+        <w:rPr>
+          <w:bCs/>
+        </w:rPr>
+        <w:t>]</w:t>
       </w:r>
       <w:r>
         <w:t xml:space="preserve">. </w:t>
@@ -677,9 +777,9 @@
         </w:rPr>
         <w:lastRenderedPageBreak/>
         <w:drawing>
-          <wp:inline distT="0" distB="0" distL="0" distR="0" wp14:anchorId="2C6C0147" wp14:editId="6428FBAE">
+          <wp:inline distT="0" distB="0" distL="0" distR="0" wp14:anchorId="2C6C0147" wp14:editId="7DF7DCAA">
             <wp:extent cx="5301876" cy="1911927"/>
-            <wp:effectExtent l="0" t="0" r="0" b="0"/>
+            <wp:effectExtent l="12700" t="12700" r="6985" b="19050"/>
             <wp:docPr id="10" name="Picture 10"/>
             <wp:cNvGraphicFramePr>
               <a:graphicFrameLocks xmlns:a="http://schemas.openxmlformats.org/drawingml/2006/main" noChangeAspect="1"/>
@@ -711,6 +811,13 @@
                     <a:prstGeom prst="rect">
                       <a:avLst/>
                     </a:prstGeom>
+                    <a:ln>
+                      <a:solidFill>
+                        <a:schemeClr val="bg1">
+                          <a:lumMod val="75000"/>
+                        </a:schemeClr>
+                      </a:solidFill>
+                    </a:ln>
                   </pic:spPr>
                 </pic:pic>
               </a:graphicData>
@@ -840,11 +947,25 @@
         <w:rPr>
           <w:lang w:val="bg-BG"/>
         </w:rPr>
-        <w:t xml:space="preserve"> и ще успеете да редактирате всички </w:t>
+        <w:t xml:space="preserve"> и ще успеете да редактирате </w:t>
       </w:r>
       <w:r>
         <w:rPr>
           <w:b/>
+          <w:bCs/>
+          <w:lang w:val="bg-BG"/>
+        </w:rPr>
+        <w:t>всички</w:t>
+      </w:r>
+      <w:r>
+        <w:rPr>
+          <w:lang w:val="bg-BG"/>
+        </w:rPr>
+        <w:t xml:space="preserve"> </w:t>
+      </w:r>
+      <w:r>
+        <w:rPr>
+          <w:b/>
           <w:lang w:val="bg-BG"/>
         </w:rPr>
         <w:t>грешки</w:t>
@@ -867,8 +988,6 @@
         </w:rPr>
         <w:t>След к</w:t>
       </w:r>
-      <w:bookmarkStart w:id="0" w:name="_GoBack"/>
-      <w:bookmarkEnd w:id="0"/>
       <w:r>
         <w:rPr>
           <w:lang w:val="bg-BG"/>
@@ -908,20 +1027,14 @@
     </w:p>
     <w:p>
       <w:pPr>
-        <w:ind w:firstLine="1080"/>
-        <w:rPr>
-          <w:lang w:val="bg-BG"/>
-        </w:rPr>
-      </w:pPr>
-      <w:r>
-        <w:rPr>
-          <w:noProof/>
-        </w:rPr>
+        <w:jc w:val="center"/>
+      </w:pPr>
+      <w:r>
         <w:drawing>
-          <wp:inline distT="0" distB="0" distL="0" distR="0" wp14:anchorId="77BDDA98" wp14:editId="37867ECB">
-            <wp:extent cx="5302333" cy="5412089"/>
+          <wp:inline distT="0" distB="0" distL="0" distR="0" wp14:anchorId="7121D483" wp14:editId="39E2ABB6">
+            <wp:extent cx="5321300" cy="5448300"/>
             <wp:effectExtent l="0" t="0" r="0" b="0"/>
-            <wp:docPr id="11" name="Picture 11"/>
+            <wp:docPr id="2000568985" name="Picture 1" descr="A screenshot of a phone&#10;&#10;Description automatically generated"/>
             <wp:cNvGraphicFramePr>
               <a:graphicFrameLocks xmlns:a="http://schemas.openxmlformats.org/drawingml/2006/main" noChangeAspect="1"/>
             </wp:cNvGraphicFramePr>
@@ -929,17 +1042,11 @@
               <a:graphicData uri="http://schemas.openxmlformats.org/drawingml/2006/picture">
                 <pic:pic xmlns:pic="http://schemas.openxmlformats.org/drawingml/2006/picture">
                   <pic:nvPicPr>
-                    <pic:cNvPr id="11" name="Annotation 2023-09-08 100700.png"/>
+                    <pic:cNvPr id="2000568985" name="Picture 1" descr="A screenshot of a phone&#10;&#10;Description automatically generated"/>
                     <pic:cNvPicPr/>
                   </pic:nvPicPr>
                   <pic:blipFill>
-                    <a:blip r:embed="rId10">
-                      <a:extLst>
-                        <a:ext uri="{28A0092B-C50C-407E-A947-70E740481C1C}">
-                          <a14:useLocalDpi xmlns:a14="http://schemas.microsoft.com/office/drawing/2010/main" val="0"/>
-                        </a:ext>
-                      </a:extLst>
-                    </a:blip>
+                    <a:blip r:embed="rId10"/>
                     <a:stretch>
                       <a:fillRect/>
                     </a:stretch>
@@ -947,7 +1054,7 @@
                   <pic:spPr>
                     <a:xfrm>
                       <a:off x="0" y="0"/>
-                      <a:ext cx="5309798" cy="5419709"/>
+                      <a:ext cx="5321300" cy="5448300"/>
                     </a:xfrm>
                     <a:prstGeom prst="rect">
                       <a:avLst/>
@@ -959,6 +1066,14 @@
           </wp:inline>
         </w:drawing>
       </w:r>
+    </w:p>
+    <w:p>
+      <w:pPr>
+        <w:ind w:firstLine="1080"/>
+        <w:rPr>
+          <w:lang w:val="bg-BG"/>
+        </w:rPr>
+      </w:pPr>
     </w:p>
     <w:sectPr>
       <w:headerReference w:type="default" r:id="rId11"/>
@@ -973,7 +1088,7 @@
 </file>
 
 <file path=word/endnotes.xml><?xml version="1.0" encoding="utf-8"?>
-<w:endnotes xmlns:wpc="http://schemas.microsoft.com/office/word/2010/wordprocessingCanvas" xmlns:cx="http://schemas.microsoft.com/office/drawing/2014/chartex" xmlns:cx1="http://schemas.microsoft.com/office/drawing/2015/9/8/chartex" xmlns:mc="http://schemas.openxmlformats.org/markup-compatibility/2006" xmlns:o="urn:schemas-microsoft-com:office:office" xmlns:r="http://schemas.openxmlformats.org/officeDocument/2006/relationships" xmlns:m="http://schemas.openxmlformats.org/officeDocument/2006/math" xmlns:v="urn:schemas-microsoft-com:vml" xmlns:wp14="http://schemas.microsoft.com/office/word/2010/wordprocessingDrawing" xmlns:wp="http://schemas.openxmlformats.org/drawingml/2006/wordprocessingDrawing" xmlns:w10="urn:schemas-microsoft-com:office:word" xmlns:w="http://schemas.openxmlformats.org/wordprocessingml/2006/main" xmlns:w14="http://schemas.microsoft.com/office/word/2010/wordml" xmlns:w15="http://schemas.microsoft.com/office/word/2012/wordml" xmlns:w16se="http://schemas.microsoft.com/office/word/2015/wordml/symex" xmlns:wpg="http://schemas.microsoft.com/office/word/2010/wordprocessingGroup" xmlns:wpi="http://schemas.microsoft.com/office/word/2010/wordprocessingInk" xmlns:wne="http://schemas.microsoft.com/office/word/2006/wordml" xmlns:wps="http://schemas.microsoft.com/office/word/2010/wordprocessingShape" mc:Ignorable="w14 w15 w16se wp14">
+<w:endnotes xmlns:wpc="http://schemas.microsoft.com/office/word/2010/wordprocessingCanvas" xmlns:cx="http://schemas.microsoft.com/office/drawing/2014/chartex" xmlns:cx1="http://schemas.microsoft.com/office/drawing/2015/9/8/chartex" xmlns:cx2="http://schemas.microsoft.com/office/drawing/2015/10/21/chartex" xmlns:cx3="http://schemas.microsoft.com/office/drawing/2016/5/9/chartex" xmlns:cx4="http://schemas.microsoft.com/office/drawing/2016/5/10/chartex" xmlns:cx5="http://schemas.microsoft.com/office/drawing/2016/5/11/chartex" xmlns:cx6="http://schemas.microsoft.com/office/drawing/2016/5/12/chartex" xmlns:cx7="http://schemas.microsoft.com/office/drawing/2016/5/13/chartex" xmlns:cx8="http://schemas.microsoft.com/office/drawing/2016/5/14/chartex" xmlns:mc="http://schemas.openxmlformats.org/markup-compatibility/2006" xmlns:aink="http://schemas.microsoft.com/office/drawing/2016/ink" xmlns:am3d="http://schemas.microsoft.com/office/drawing/2017/model3d" xmlns:o="urn:schemas-microsoft-com:office:office" xmlns:oel="http://schemas.microsoft.com/office/2019/extlst" xmlns:r="http://schemas.openxmlformats.org/officeDocument/2006/relationships" xmlns:m="http://schemas.openxmlformats.org/officeDocument/2006/math" xmlns:v="urn:schemas-microsoft-com:vml" xmlns:wp14="http://schemas.microsoft.com/office/word/2010/wordprocessingDrawing" xmlns:wp="http://schemas.openxmlformats.org/drawingml/2006/wordprocessingDrawing" xmlns:w10="urn:schemas-microsoft-com:office:word" xmlns:w="http://schemas.openxmlformats.org/wordprocessingml/2006/main" xmlns:w14="http://schemas.microsoft.com/office/word/2010/wordml" xmlns:w15="http://schemas.microsoft.com/office/word/2012/wordml" xmlns:w16cex="http://schemas.microsoft.com/office/word/2018/wordml/cex" xmlns:w16cid="http://schemas.microsoft.com/office/word/2016/wordml/cid" xmlns:w16="http://schemas.microsoft.com/office/word/2018/wordml" xmlns:w16sdtdh="http://schemas.microsoft.com/office/word/2020/wordml/sdtdatahash" xmlns:w16se="http://schemas.microsoft.com/office/word/2015/wordml/symex" xmlns:wpg="http://schemas.microsoft.com/office/word/2010/wordprocessingGroup" xmlns:wpi="http://schemas.microsoft.com/office/word/2010/wordprocessingInk" xmlns:wne="http://schemas.microsoft.com/office/word/2006/wordml" xmlns:wps="http://schemas.microsoft.com/office/word/2010/wordprocessingShape" mc:Ignorable="w14 w15 w16se w16cid w16 w16cex w16sdtdh wp14">
   <w:endnote w:type="separator" w:id="-1">
     <w:p>
       <w:pPr>
@@ -998,7 +1113,7 @@
 </file>
 
 <file path=word/footer1.xml><?xml version="1.0" encoding="utf-8"?>
-<w:ftr xmlns:wpc="http://schemas.microsoft.com/office/word/2010/wordprocessingCanvas" xmlns:cx="http://schemas.microsoft.com/office/drawing/2014/chartex" xmlns:cx1="http://schemas.microsoft.com/office/drawing/2015/9/8/chartex" xmlns:mc="http://schemas.openxmlformats.org/markup-compatibility/2006" xmlns:o="urn:schemas-microsoft-com:office:office" xmlns:r="http://schemas.openxmlformats.org/officeDocument/2006/relationships" xmlns:m="http://schemas.openxmlformats.org/officeDocument/2006/math" xmlns:v="urn:schemas-microsoft-com:vml" xmlns:wp14="http://schemas.microsoft.com/office/word/2010/wordprocessingDrawing" xmlns:wp="http://schemas.openxmlformats.org/drawingml/2006/wordprocessingDrawing" xmlns:w10="urn:schemas-microsoft-com:office:word" xmlns:w="http://schemas.openxmlformats.org/wordprocessingml/2006/main" xmlns:w14="http://schemas.microsoft.com/office/word/2010/wordml" xmlns:w15="http://schemas.microsoft.com/office/word/2012/wordml" xmlns:w16se="http://schemas.microsoft.com/office/word/2015/wordml/symex" xmlns:wpg="http://schemas.microsoft.com/office/word/2010/wordprocessingGroup" xmlns:wpi="http://schemas.microsoft.com/office/word/2010/wordprocessingInk" xmlns:wne="http://schemas.microsoft.com/office/word/2006/wordml" xmlns:wps="http://schemas.microsoft.com/office/word/2010/wordprocessingShape" mc:Ignorable="w14 w15 w16se wp14">
+<w:ftr xmlns:wpc="http://schemas.microsoft.com/office/word/2010/wordprocessingCanvas" xmlns:cx="http://schemas.microsoft.com/office/drawing/2014/chartex" xmlns:cx1="http://schemas.microsoft.com/office/drawing/2015/9/8/chartex" xmlns:cx2="http://schemas.microsoft.com/office/drawing/2015/10/21/chartex" xmlns:cx3="http://schemas.microsoft.com/office/drawing/2016/5/9/chartex" xmlns:cx4="http://schemas.microsoft.com/office/drawing/2016/5/10/chartex" xmlns:cx5="http://schemas.microsoft.com/office/drawing/2016/5/11/chartex" xmlns:cx6="http://schemas.microsoft.com/office/drawing/2016/5/12/chartex" xmlns:cx7="http://schemas.microsoft.com/office/drawing/2016/5/13/chartex" xmlns:cx8="http://schemas.microsoft.com/office/drawing/2016/5/14/chartex" xmlns:mc="http://schemas.openxmlformats.org/markup-compatibility/2006" xmlns:aink="http://schemas.microsoft.com/office/drawing/2016/ink" xmlns:am3d="http://schemas.microsoft.com/office/drawing/2017/model3d" xmlns:o="urn:schemas-microsoft-com:office:office" xmlns:oel="http://schemas.microsoft.com/office/2019/extlst" xmlns:r="http://schemas.openxmlformats.org/officeDocument/2006/relationships" xmlns:m="http://schemas.openxmlformats.org/officeDocument/2006/math" xmlns:v="urn:schemas-microsoft-com:vml" xmlns:wp14="http://schemas.microsoft.com/office/word/2010/wordprocessingDrawing" xmlns:wp="http://schemas.openxmlformats.org/drawingml/2006/wordprocessingDrawing" xmlns:w10="urn:schemas-microsoft-com:office:word" xmlns:w="http://schemas.openxmlformats.org/wordprocessingml/2006/main" xmlns:w14="http://schemas.microsoft.com/office/word/2010/wordml" xmlns:w15="http://schemas.microsoft.com/office/word/2012/wordml" xmlns:w16cex="http://schemas.microsoft.com/office/word/2018/wordml/cex" xmlns:w16cid="http://schemas.microsoft.com/office/word/2016/wordml/cid" xmlns:w16="http://schemas.microsoft.com/office/word/2018/wordml" xmlns:w16sdtdh="http://schemas.microsoft.com/office/word/2020/wordml/sdtdatahash" xmlns:w16se="http://schemas.microsoft.com/office/word/2015/wordml/symex" xmlns:wpg="http://schemas.microsoft.com/office/word/2010/wordprocessingGroup" xmlns:wpi="http://schemas.microsoft.com/office/word/2010/wordprocessingInk" xmlns:wne="http://schemas.microsoft.com/office/word/2006/wordml" xmlns:wps="http://schemas.microsoft.com/office/word/2010/wordprocessingShape" mc:Ignorable="w14 w15 w16se w16cid w16 w16cex w16sdtdh wp14">
   <w:p>
     <w:pPr>
       <w:pStyle w:val="Footer"/>
@@ -1179,7 +1294,7 @@
                               <w:szCs w:val="17"/>
                             </w:rPr>
                           </w:pPr>
-                          <w:bookmarkStart w:id="1" w:name="_Hlk24191091"/>
+                          <w:bookmarkStart w:id="0" w:name="_Hlk24191091"/>
                           <w:r>
                             <w:rPr>
                               <w:sz w:val="17"/>
@@ -1297,7 +1412,7 @@
                             <w:t>.</w:t>
                           </w:r>
                         </w:p>
-                        <w:bookmarkEnd w:id="1"/>
+                        <w:bookmarkEnd w:id="0"/>
                         <w:p>
                           <w:pPr>
                             <w:spacing w:line="240" w:lineRule="auto"/>
@@ -1526,7 +1641,7 @@
                                               <a14:useLocalDpi xmlns:a14="http://schemas.microsoft.com/office/drawing/2010/main" val="0"/>
                                             </a:ext>
                                             <a:ext uri="{837473B0-CC2E-450A-ABE3-18F120FF3D39}">
-                                              <a1611:picAttrSrcUrl xmlns:a1611="http://schemas.microsoft.com/office/drawing/2016/11/main" xmlns:w16sdtdh="http://schemas.microsoft.com/office/word/2020/wordml/sdtdatahash" xmlns:w16="http://schemas.microsoft.com/office/word/2018/wordml" xmlns:w16cid="http://schemas.microsoft.com/office/word/2016/wordml/cid" xmlns:w16cex="http://schemas.microsoft.com/office/word/2018/wordml/cex" xmlns:w="http://schemas.openxmlformats.org/wordprocessingml/2006/main" xmlns:w10="urn:schemas-microsoft-com:office:word" xmlns:v="urn:schemas-microsoft-com:vml" xmlns:oel="http://schemas.microsoft.com/office/2019/extlst" xmlns:o="urn:schemas-microsoft-com:office:office" xmlns:am3d="http://schemas.microsoft.com/office/drawing/2017/model3d" xmlns:aink="http://schemas.microsoft.com/office/drawing/2016/ink" xmlns:cx8="http://schemas.microsoft.com/office/drawing/2016/5/14/chartex" xmlns:cx7="http://schemas.microsoft.com/office/drawing/2016/5/13/chartex" xmlns:cx6="http://schemas.microsoft.com/office/drawing/2016/5/12/chartex" xmlns:cx5="http://schemas.microsoft.com/office/drawing/2016/5/11/chartex" xmlns:cx4="http://schemas.microsoft.com/office/drawing/2016/5/10/chartex" xmlns:cx3="http://schemas.microsoft.com/office/drawing/2016/5/9/chartex" xmlns:cx2="http://schemas.microsoft.com/office/drawing/2015/10/21/chartex" xmlns="" r:id="rId9"/>
+                                              <a1611:picAttrSrcUrl xmlns:a1611="http://schemas.microsoft.com/office/drawing/2016/11/main" r:id="rId9"/>
                                             </a:ext>
                                           </a:extLst>
                                         </a:blip>
@@ -2226,7 +2341,7 @@
                                         <a14:useLocalDpi xmlns:a14="http://schemas.microsoft.com/office/drawing/2010/main" val="0"/>
                                       </a:ext>
                                       <a:ext uri="{837473B0-CC2E-450A-ABE3-18F120FF3D39}">
-                                        <a1611:picAttrSrcUrl xmlns="" xmlns:cx2="http://schemas.microsoft.com/office/drawing/2015/10/21/chartex" xmlns:cx3="http://schemas.microsoft.com/office/drawing/2016/5/9/chartex" xmlns:cx4="http://schemas.microsoft.com/office/drawing/2016/5/10/chartex" xmlns:cx5="http://schemas.microsoft.com/office/drawing/2016/5/11/chartex" xmlns:cx6="http://schemas.microsoft.com/office/drawing/2016/5/12/chartex" xmlns:cx7="http://schemas.microsoft.com/office/drawing/2016/5/13/chartex" xmlns:cx8="http://schemas.microsoft.com/office/drawing/2016/5/14/chartex" xmlns:aink="http://schemas.microsoft.com/office/drawing/2016/ink" xmlns:am3d="http://schemas.microsoft.com/office/drawing/2017/model3d" xmlns:o="urn:schemas-microsoft-com:office:office" xmlns:oel="http://schemas.microsoft.com/office/2019/extlst" xmlns:v="urn:schemas-microsoft-com:vml" xmlns:w10="urn:schemas-microsoft-com:office:word" xmlns:w="http://schemas.openxmlformats.org/wordprocessingml/2006/main" xmlns:w16cex="http://schemas.microsoft.com/office/word/2018/wordml/cex" xmlns:w16cid="http://schemas.microsoft.com/office/word/2016/wordml/cid" xmlns:w16="http://schemas.microsoft.com/office/word/2018/wordml" xmlns:w16sdtdh="http://schemas.microsoft.com/office/word/2020/wordml/sdtdatahash" xmlns:a1611="http://schemas.microsoft.com/office/drawing/2016/11/main" r:id="rId9"/>
+                                        <a1611:picAttrSrcUrl xmlns="" xmlns:cx2="http://schemas.microsoft.com/office/drawing/2015/10/21/chartex" xmlns:cx3="http://schemas.microsoft.com/office/drawing/2016/5/9/chartex" xmlns:cx4="http://schemas.microsoft.com/office/drawing/2016/5/10/chartex" xmlns:cx5="http://schemas.microsoft.com/office/drawing/2016/5/11/chartex" xmlns:cx6="http://schemas.microsoft.com/office/drawing/2016/5/12/chartex" xmlns:cx7="http://schemas.microsoft.com/office/drawing/2016/5/13/chartex" xmlns:cx8="http://schemas.microsoft.com/office/drawing/2016/5/14/chartex" xmlns:aink="http://schemas.microsoft.com/office/drawing/2016/ink" xmlns:am3d="http://schemas.microsoft.com/office/drawing/2017/model3d" xmlns:o="urn:schemas-microsoft-com:office:office" xmlns:oel="http://schemas.microsoft.com/office/2019/extlst" xmlns:v="urn:schemas-microsoft-com:vml" xmlns:w10="urn:schemas-microsoft-com:office:word" xmlns:w="http://schemas.openxmlformats.org/wordprocessingml/2006/main" xmlns:w16cex="http://schemas.microsoft.com/office/word/2018/wordml/cex" xmlns:w16cid="http://schemas.microsoft.com/office/word/2016/wordml/cid" xmlns:w16="http://schemas.microsoft.com/office/word/2018/wordml" xmlns:w16sdtdh="http://schemas.microsoft.com/office/word/2020/wordml/sdtdatahash" xmlns:a1611="http://schemas.microsoft.com/office/drawing/2016/11/main" r:id="rId28"/>
                                       </a:ext>
                                     </a:extLst>
                                   </a:blip>
@@ -2272,7 +2387,7 @@
                           <wp:extent cx="180000" cy="180000"/>
                           <wp:effectExtent l="0" t="0" r="0" b="0"/>
                           <wp:docPr id="7" name="Picture 7" title="Software University @ Twitter">
-                            <a:hlinkClick xmlns:a="http://schemas.openxmlformats.org/drawingml/2006/main" r:id="rId28"/>
+                            <a:hlinkClick xmlns:a="http://schemas.openxmlformats.org/drawingml/2006/main" r:id="rId29"/>
                           </wp:docPr>
                           <wp:cNvGraphicFramePr>
                             <a:graphicFrameLocks xmlns:a="http://schemas.openxmlformats.org/drawingml/2006/main" noChangeAspect="1"/>
@@ -2282,12 +2397,12 @@
                               <pic:pic xmlns:pic="http://schemas.openxmlformats.org/drawingml/2006/picture">
                                 <pic:nvPicPr>
                                   <pic:cNvPr id="7" name="Picture 7" title="Software University @ Twitter">
-                                    <a:hlinkClick r:id="rId28"/>
+                                    <a:hlinkClick r:id="rId29"/>
                                   </pic:cNvPr>
                                   <pic:cNvPicPr/>
                                 </pic:nvPicPr>
                                 <pic:blipFill>
-                                  <a:blip r:embed="rId29"/>
+                                  <a:blip r:embed="rId30"/>
                                   <a:stretch>
                                     <a:fillRect/>
                                   </a:stretch>
@@ -2325,7 +2440,7 @@
                           <wp:extent cx="180000" cy="180000"/>
                           <wp:effectExtent l="0" t="0" r="0" b="0"/>
                           <wp:docPr id="17" name="Picture 17" title="Software University @ YouTube">
-                            <a:hlinkClick xmlns:a="http://schemas.openxmlformats.org/drawingml/2006/main" r:id="rId30"/>
+                            <a:hlinkClick xmlns:a="http://schemas.openxmlformats.org/drawingml/2006/main" r:id="rId31"/>
                           </wp:docPr>
                           <wp:cNvGraphicFramePr>
                             <a:graphicFrameLocks xmlns:a="http://schemas.openxmlformats.org/drawingml/2006/main" noChangeAspect="1"/>
@@ -2335,12 +2450,12 @@
                               <pic:pic xmlns:pic="http://schemas.openxmlformats.org/drawingml/2006/picture">
                                 <pic:nvPicPr>
                                   <pic:cNvPr id="17" name="Picture 17" title="Software University @ YouTube">
-                                    <a:hlinkClick r:id="rId30"/>
+                                    <a:hlinkClick r:id="rId31"/>
                                   </pic:cNvPr>
                                   <pic:cNvPicPr/>
                                 </pic:nvPicPr>
                                 <pic:blipFill>
-                                  <a:blip r:embed="rId31"/>
+                                  <a:blip r:embed="rId32"/>
                                   <a:stretch>
                                     <a:fillRect/>
                                   </a:stretch>
@@ -2378,7 +2493,7 @@
                           <wp:extent cx="180000" cy="180000"/>
                           <wp:effectExtent l="0" t="0" r="0" b="0"/>
                           <wp:docPr id="21" name="Picture 21">
-                            <a:hlinkClick xmlns:a="http://schemas.openxmlformats.org/drawingml/2006/main" r:id="rId32"/>
+                            <a:hlinkClick xmlns:a="http://schemas.openxmlformats.org/drawingml/2006/main" r:id="rId33"/>
                           </wp:docPr>
                           <wp:cNvGraphicFramePr>
                             <a:graphicFrameLocks xmlns:a="http://schemas.openxmlformats.org/drawingml/2006/main" noChangeAspect="1"/>
@@ -2388,14 +2503,14 @@
                               <pic:pic xmlns:pic="http://schemas.openxmlformats.org/drawingml/2006/picture">
                                 <pic:nvPicPr>
                                   <pic:cNvPr id="21" name="Picture 21">
-                                    <a:hlinkClick r:id="rId32"/>
+                                    <a:hlinkClick r:id="rId33"/>
                                   </pic:cNvPr>
                                   <pic:cNvPicPr>
                                     <a:picLocks noChangeAspect="1" noChangeArrowheads="1"/>
                                   </pic:cNvPicPr>
                                 </pic:nvPicPr>
                                 <pic:blipFill rotWithShape="1">
-                                  <a:blip r:embed="rId33">
+                                  <a:blip r:embed="rId34">
                                     <a:extLst>
                                       <a:ext uri="{28A0092B-C50C-407E-A947-70E740481C1C}">
                                         <a14:useLocalDpi xmlns:a14="http://schemas.microsoft.com/office/drawing/2010/main" val="0"/>
@@ -2447,7 +2562,7 @@
                           <wp:extent cx="180000" cy="180000"/>
                           <wp:effectExtent l="0" t="0" r="0" b="0"/>
                           <wp:docPr id="22" name="Picture 22">
-                            <a:hlinkClick xmlns:a="http://schemas.openxmlformats.org/drawingml/2006/main" r:id="rId34"/>
+                            <a:hlinkClick xmlns:a="http://schemas.openxmlformats.org/drawingml/2006/main" r:id="rId35"/>
                           </wp:docPr>
                           <wp:cNvGraphicFramePr>
                             <a:graphicFrameLocks xmlns:a="http://schemas.openxmlformats.org/drawingml/2006/main" noChangeAspect="1"/>
@@ -2457,14 +2572,14 @@
                               <pic:pic xmlns:pic="http://schemas.openxmlformats.org/drawingml/2006/picture">
                                 <pic:nvPicPr>
                                   <pic:cNvPr id="22" name="Picture 22">
-                                    <a:hlinkClick r:id="rId34"/>
+                                    <a:hlinkClick r:id="rId35"/>
                                   </pic:cNvPr>
                                   <pic:cNvPicPr>
                                     <a:picLocks noChangeAspect="1" noChangeArrowheads="1"/>
                                   </pic:cNvPicPr>
                                 </pic:nvPicPr>
                                 <pic:blipFill>
-                                  <a:blip r:embed="rId35">
+                                  <a:blip r:embed="rId36">
                                     <a:extLst>
                                       <a:ext uri="{28A0092B-C50C-407E-A947-70E740481C1C}">
                                         <a14:useLocalDpi xmlns:a14="http://schemas.microsoft.com/office/drawing/2010/main" val="0"/>
@@ -2513,7 +2628,7 @@
                           <wp:extent cx="180000" cy="180000"/>
                           <wp:effectExtent l="0" t="0" r="0" b="0"/>
                           <wp:docPr id="23" name="Picture 23" title="Software University: Email Us">
-                            <a:hlinkClick xmlns:a="http://schemas.openxmlformats.org/drawingml/2006/main" r:id="rId36"/>
+                            <a:hlinkClick xmlns:a="http://schemas.openxmlformats.org/drawingml/2006/main" r:id="rId37"/>
                           </wp:docPr>
                           <wp:cNvGraphicFramePr>
                             <a:graphicFrameLocks xmlns:a="http://schemas.openxmlformats.org/drawingml/2006/main" noChangeAspect="1"/>
@@ -2523,12 +2638,12 @@
                               <pic:pic xmlns:pic="http://schemas.openxmlformats.org/drawingml/2006/picture">
                                 <pic:nvPicPr>
                                   <pic:cNvPr id="23" name="Picture 23" title="Software University: Email Us">
-                                    <a:hlinkClick r:id="rId36"/>
+                                    <a:hlinkClick r:id="rId37"/>
                                   </pic:cNvPr>
                                   <pic:cNvPicPr/>
                                 </pic:nvPicPr>
                                 <pic:blipFill>
-                                  <a:blip r:embed="rId37"/>
+                                  <a:blip r:embed="rId38"/>
                                   <a:stretch>
                                     <a:fillRect/>
                                   </a:stretch>
@@ -2590,7 +2705,7 @@
                   </pic:cNvPicPr>
                 </pic:nvPicPr>
                 <pic:blipFill>
-                  <a:blip r:embed="rId38">
+                  <a:blip r:embed="rId39">
                     <a:extLst>
                       <a:ext uri="{28A0092B-C50C-407E-A947-70E740481C1C}">
                         <a14:useLocalDpi xmlns:a14="http://schemas.microsoft.com/office/drawing/2010/main" val="0"/>
@@ -2694,7 +2809,7 @@
             </wp:anchor>
           </w:drawing>
         </mc:Choice>
-        <mc:Fallback xmlns:w16sdtdh="http://schemas.microsoft.com/office/word/2020/wordml/sdtdatahash" xmlns:w16="http://schemas.microsoft.com/office/word/2018/wordml" xmlns:w16cid="http://schemas.microsoft.com/office/word/2016/wordml/cid" xmlns:w16cex="http://schemas.microsoft.com/office/word/2018/wordml/cex" xmlns:oel="http://schemas.microsoft.com/office/2019/extlst" xmlns:am3d="http://schemas.microsoft.com/office/drawing/2017/model3d" xmlns:aink="http://schemas.microsoft.com/office/drawing/2016/ink" xmlns:cx8="http://schemas.microsoft.com/office/drawing/2016/5/14/chartex" xmlns:cx7="http://schemas.microsoft.com/office/drawing/2016/5/13/chartex" xmlns:cx6="http://schemas.microsoft.com/office/drawing/2016/5/12/chartex" xmlns:cx5="http://schemas.microsoft.com/office/drawing/2016/5/11/chartex" xmlns:cx4="http://schemas.microsoft.com/office/drawing/2016/5/10/chartex" xmlns:cx3="http://schemas.microsoft.com/office/drawing/2016/5/9/chartex" xmlns:cx2="http://schemas.microsoft.com/office/drawing/2015/10/21/chartex">
+        <mc:Fallback>
           <w:pict>
             <v:line w14:anchorId="60BE7D18" id="Straight Connector 19" o:spid="_x0000_s1026" style="position:absolute;flip:y;z-index:251622400;visibility:visible;mso-wrap-style:square;mso-width-percent:0;mso-height-percent:0;mso-wrap-distance-left:9pt;mso-wrap-distance-top:0;mso-wrap-distance-right:9pt;mso-wrap-distance-bottom:0;mso-position-horizontal:absolute;mso-position-horizontal-relative:text;mso-position-vertical:absolute;mso-position-vertical-relative:text;mso-width-percent:0;mso-height-percent:0;mso-width-relative:page;mso-height-relative:page" from="-.1pt,5.2pt" to="520.7pt,5.2pt" o:gfxdata="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" strokecolor="#974706 [1609]" strokeweight="1pt">
               <v:stroke endcap="round"/>
@@ -2990,7 +3105,7 @@
 </file>
 
 <file path=word/footnotes.xml><?xml version="1.0" encoding="utf-8"?>
-<w:footnotes xmlns:wpc="http://schemas.microsoft.com/office/word/2010/wordprocessingCanvas" xmlns:cx="http://schemas.microsoft.com/office/drawing/2014/chartex" xmlns:cx1="http://schemas.microsoft.com/office/drawing/2015/9/8/chartex" xmlns:mc="http://schemas.openxmlformats.org/markup-compatibility/2006" xmlns:o="urn:schemas-microsoft-com:office:office" xmlns:r="http://schemas.openxmlformats.org/officeDocument/2006/relationships" xmlns:m="http://schemas.openxmlformats.org/officeDocument/2006/math" xmlns:v="urn:schemas-microsoft-com:vml" xmlns:wp14="http://schemas.microsoft.com/office/word/2010/wordprocessingDrawing" xmlns:wp="http://schemas.openxmlformats.org/drawingml/2006/wordprocessingDrawing" xmlns:w10="urn:schemas-microsoft-com:office:word" xmlns:w="http://schemas.openxmlformats.org/wordprocessingml/2006/main" xmlns:w14="http://schemas.microsoft.com/office/word/2010/wordml" xmlns:w15="http://schemas.microsoft.com/office/word/2012/wordml" xmlns:w16se="http://schemas.microsoft.com/office/word/2015/wordml/symex" xmlns:wpg="http://schemas.microsoft.com/office/word/2010/wordprocessingGroup" xmlns:wpi="http://schemas.microsoft.com/office/word/2010/wordprocessingInk" xmlns:wne="http://schemas.microsoft.com/office/word/2006/wordml" xmlns:wps="http://schemas.microsoft.com/office/word/2010/wordprocessingShape" mc:Ignorable="w14 w15 w16se wp14">
+<w:footnotes xmlns:wpc="http://schemas.microsoft.com/office/word/2010/wordprocessingCanvas" xmlns:cx="http://schemas.microsoft.com/office/drawing/2014/chartex" xmlns:cx1="http://schemas.microsoft.com/office/drawing/2015/9/8/chartex" xmlns:cx2="http://schemas.microsoft.com/office/drawing/2015/10/21/chartex" xmlns:cx3="http://schemas.microsoft.com/office/drawing/2016/5/9/chartex" xmlns:cx4="http://schemas.microsoft.com/office/drawing/2016/5/10/chartex" xmlns:cx5="http://schemas.microsoft.com/office/drawing/2016/5/11/chartex" xmlns:cx6="http://schemas.microsoft.com/office/drawing/2016/5/12/chartex" xmlns:cx7="http://schemas.microsoft.com/office/drawing/2016/5/13/chartex" xmlns:cx8="http://schemas.microsoft.com/office/drawing/2016/5/14/chartex" xmlns:mc="http://schemas.openxmlformats.org/markup-compatibility/2006" xmlns:aink="http://schemas.microsoft.com/office/drawing/2016/ink" xmlns:am3d="http://schemas.microsoft.com/office/drawing/2017/model3d" xmlns:o="urn:schemas-microsoft-com:office:office" xmlns:oel="http://schemas.microsoft.com/office/2019/extlst" xmlns:r="http://schemas.openxmlformats.org/officeDocument/2006/relationships" xmlns:m="http://schemas.openxmlformats.org/officeDocument/2006/math" xmlns:v="urn:schemas-microsoft-com:vml" xmlns:wp14="http://schemas.microsoft.com/office/word/2010/wordprocessingDrawing" xmlns:wp="http://schemas.openxmlformats.org/drawingml/2006/wordprocessingDrawing" xmlns:w10="urn:schemas-microsoft-com:office:word" xmlns:w="http://schemas.openxmlformats.org/wordprocessingml/2006/main" xmlns:w14="http://schemas.microsoft.com/office/word/2010/wordml" xmlns:w15="http://schemas.microsoft.com/office/word/2012/wordml" xmlns:w16cex="http://schemas.microsoft.com/office/word/2018/wordml/cex" xmlns:w16cid="http://schemas.microsoft.com/office/word/2016/wordml/cid" xmlns:w16="http://schemas.microsoft.com/office/word/2018/wordml" xmlns:w16sdtdh="http://schemas.microsoft.com/office/word/2020/wordml/sdtdatahash" xmlns:w16se="http://schemas.microsoft.com/office/word/2015/wordml/symex" xmlns:wpg="http://schemas.microsoft.com/office/word/2010/wordprocessingGroup" xmlns:wpi="http://schemas.microsoft.com/office/word/2010/wordprocessingInk" xmlns:wne="http://schemas.microsoft.com/office/word/2006/wordml" xmlns:wps="http://schemas.microsoft.com/office/word/2010/wordprocessingShape" mc:Ignorable="w14 w15 w16se w16cid w16 w16cex w16sdtdh wp14">
   <w:footnote w:type="separator" w:id="-1">
     <w:p>
       <w:pPr>
@@ -3015,7 +3130,7 @@
 </file>
 
 <file path=word/header1.xml><?xml version="1.0" encoding="utf-8"?>
-<w:hdr xmlns:wpc="http://schemas.microsoft.com/office/word/2010/wordprocessingCanvas" xmlns:cx="http://schemas.microsoft.com/office/drawing/2014/chartex" xmlns:cx1="http://schemas.microsoft.com/office/drawing/2015/9/8/chartex" xmlns:mc="http://schemas.openxmlformats.org/markup-compatibility/2006" xmlns:o="urn:schemas-microsoft-com:office:office" xmlns:r="http://schemas.openxmlformats.org/officeDocument/2006/relationships" xmlns:m="http://schemas.openxmlformats.org/officeDocument/2006/math" xmlns:v="urn:schemas-microsoft-com:vml" xmlns:wp14="http://schemas.microsoft.com/office/word/2010/wordprocessingDrawing" xmlns:wp="http://schemas.openxmlformats.org/drawingml/2006/wordprocessingDrawing" xmlns:w10="urn:schemas-microsoft-com:office:word" xmlns:w="http://schemas.openxmlformats.org/wordprocessingml/2006/main" xmlns:w14="http://schemas.microsoft.com/office/word/2010/wordml" xmlns:w15="http://schemas.microsoft.com/office/word/2012/wordml" xmlns:w16se="http://schemas.microsoft.com/office/word/2015/wordml/symex" xmlns:wpg="http://schemas.microsoft.com/office/word/2010/wordprocessingGroup" xmlns:wpi="http://schemas.microsoft.com/office/word/2010/wordprocessingInk" xmlns:wne="http://schemas.microsoft.com/office/word/2006/wordml" xmlns:wps="http://schemas.microsoft.com/office/word/2010/wordprocessingShape" mc:Ignorable="w14 w15 w16se wp14">
+<w:hdr xmlns:wpc="http://schemas.microsoft.com/office/word/2010/wordprocessingCanvas" xmlns:cx="http://schemas.microsoft.com/office/drawing/2014/chartex" xmlns:cx1="http://schemas.microsoft.com/office/drawing/2015/9/8/chartex" xmlns:cx2="http://schemas.microsoft.com/office/drawing/2015/10/21/chartex" xmlns:cx3="http://schemas.microsoft.com/office/drawing/2016/5/9/chartex" xmlns:cx4="http://schemas.microsoft.com/office/drawing/2016/5/10/chartex" xmlns:cx5="http://schemas.microsoft.com/office/drawing/2016/5/11/chartex" xmlns:cx6="http://schemas.microsoft.com/office/drawing/2016/5/12/chartex" xmlns:cx7="http://schemas.microsoft.com/office/drawing/2016/5/13/chartex" xmlns:cx8="http://schemas.microsoft.com/office/drawing/2016/5/14/chartex" xmlns:mc="http://schemas.openxmlformats.org/markup-compatibility/2006" xmlns:aink="http://schemas.microsoft.com/office/drawing/2016/ink" xmlns:am3d="http://schemas.microsoft.com/office/drawing/2017/model3d" xmlns:o="urn:schemas-microsoft-com:office:office" xmlns:oel="http://schemas.microsoft.com/office/2019/extlst" xmlns:r="http://schemas.openxmlformats.org/officeDocument/2006/relationships" xmlns:m="http://schemas.openxmlformats.org/officeDocument/2006/math" xmlns:v="urn:schemas-microsoft-com:vml" xmlns:wp14="http://schemas.microsoft.com/office/word/2010/wordprocessingDrawing" xmlns:wp="http://schemas.openxmlformats.org/drawingml/2006/wordprocessingDrawing" xmlns:w10="urn:schemas-microsoft-com:office:word" xmlns:w="http://schemas.openxmlformats.org/wordprocessingml/2006/main" xmlns:w14="http://schemas.microsoft.com/office/word/2010/wordml" xmlns:w15="http://schemas.microsoft.com/office/word/2012/wordml" xmlns:w16cex="http://schemas.microsoft.com/office/word/2018/wordml/cex" xmlns:w16cid="http://schemas.microsoft.com/office/word/2016/wordml/cid" xmlns:w16="http://schemas.microsoft.com/office/word/2018/wordml" xmlns:w16sdtdh="http://schemas.microsoft.com/office/word/2020/wordml/sdtdatahash" xmlns:w16se="http://schemas.microsoft.com/office/word/2015/wordml/symex" xmlns:wpg="http://schemas.microsoft.com/office/word/2010/wordprocessingGroup" xmlns:wpi="http://schemas.microsoft.com/office/word/2010/wordprocessingInk" xmlns:wne="http://schemas.microsoft.com/office/word/2006/wordml" xmlns:wps="http://schemas.microsoft.com/office/word/2010/wordprocessingShape" mc:Ignorable="w14 w15 w16se w16cid w16 w16cex w16sdtdh wp14">
   <w:p>
     <w:pPr>
       <w:pStyle w:val="Header"/>
@@ -3026,7 +3141,7 @@
 </file>
 
 <file path=word/numbering.xml><?xml version="1.0" encoding="utf-8"?>
-<w:numbering xmlns:wpc="http://schemas.microsoft.com/office/word/2010/wordprocessingCanvas" xmlns:cx="http://schemas.microsoft.com/office/drawing/2014/chartex" xmlns:cx1="http://schemas.microsoft.com/office/drawing/2015/9/8/chartex" xmlns:mc="http://schemas.openxmlformats.org/markup-compatibility/2006" xmlns:o="urn:schemas-microsoft-com:office:office" xmlns:r="http://schemas.openxmlformats.org/officeDocument/2006/relationships" xmlns:m="http://schemas.openxmlformats.org/officeDocument/2006/math" xmlns:v="urn:schemas-microsoft-com:vml" xmlns:wp14="http://schemas.microsoft.com/office/word/2010/wordprocessingDrawing" xmlns:wp="http://schemas.openxmlformats.org/drawingml/2006/wordprocessingDrawing" xmlns:w10="urn:schemas-microsoft-com:office:word" xmlns:w="http://schemas.openxmlformats.org/wordprocessingml/2006/main" xmlns:w14="http://schemas.microsoft.com/office/word/2010/wordml" xmlns:w15="http://schemas.microsoft.com/office/word/2012/wordml" xmlns:w16se="http://schemas.microsoft.com/office/word/2015/wordml/symex" xmlns:wpg="http://schemas.microsoft.com/office/word/2010/wordprocessingGroup" xmlns:wpi="http://schemas.microsoft.com/office/word/2010/wordprocessingInk" xmlns:wne="http://schemas.microsoft.com/office/word/2006/wordml" xmlns:wps="http://schemas.microsoft.com/office/word/2010/wordprocessingShape" mc:Ignorable="w14 w15 w16se wp14">
+<w:numbering xmlns:wpc="http://schemas.microsoft.com/office/word/2010/wordprocessingCanvas" xmlns:cx="http://schemas.microsoft.com/office/drawing/2014/chartex" xmlns:cx1="http://schemas.microsoft.com/office/drawing/2015/9/8/chartex" xmlns:cx2="http://schemas.microsoft.com/office/drawing/2015/10/21/chartex" xmlns:cx3="http://schemas.microsoft.com/office/drawing/2016/5/9/chartex" xmlns:cx4="http://schemas.microsoft.com/office/drawing/2016/5/10/chartex" xmlns:cx5="http://schemas.microsoft.com/office/drawing/2016/5/11/chartex" xmlns:cx6="http://schemas.microsoft.com/office/drawing/2016/5/12/chartex" xmlns:cx7="http://schemas.microsoft.com/office/drawing/2016/5/13/chartex" xmlns:cx8="http://schemas.microsoft.com/office/drawing/2016/5/14/chartex" xmlns:mc="http://schemas.openxmlformats.org/markup-compatibility/2006" xmlns:aink="http://schemas.microsoft.com/office/drawing/2016/ink" xmlns:am3d="http://schemas.microsoft.com/office/drawing/2017/model3d" xmlns:o="urn:schemas-microsoft-com:office:office" xmlns:oel="http://schemas.microsoft.com/office/2019/extlst" xmlns:r="http://schemas.openxmlformats.org/officeDocument/2006/relationships" xmlns:m="http://schemas.openxmlformats.org/officeDocument/2006/math" xmlns:v="urn:schemas-microsoft-com:vml" xmlns:wp14="http://schemas.microsoft.com/office/word/2010/wordprocessingDrawing" xmlns:wp="http://schemas.openxmlformats.org/drawingml/2006/wordprocessingDrawing" xmlns:w10="urn:schemas-microsoft-com:office:word" xmlns:w="http://schemas.openxmlformats.org/wordprocessingml/2006/main" xmlns:w14="http://schemas.microsoft.com/office/word/2010/wordml" xmlns:w15="http://schemas.microsoft.com/office/word/2012/wordml" xmlns:w16cex="http://schemas.microsoft.com/office/word/2018/wordml/cex" xmlns:w16cid="http://schemas.microsoft.com/office/word/2016/wordml/cid" xmlns:w16="http://schemas.microsoft.com/office/word/2018/wordml" xmlns:w16sdtdh="http://schemas.microsoft.com/office/word/2020/wordml/sdtdatahash" xmlns:w16se="http://schemas.microsoft.com/office/word/2015/wordml/symex" xmlns:wpg="http://schemas.microsoft.com/office/word/2010/wordprocessingGroup" xmlns:wpi="http://schemas.microsoft.com/office/word/2010/wordprocessingInk" xmlns:wne="http://schemas.microsoft.com/office/word/2006/wordml" xmlns:wps="http://schemas.microsoft.com/office/word/2010/wordprocessingShape" mc:Ignorable="w14 w15 w16se w16cid w16 w16cex w16sdtdh wp14">
   <w:abstractNum w:abstractNumId="0" w15:restartNumberingAfterBreak="0">
     <w:nsid w:val="13A00DEC"/>
     <w:multiLevelType w:val="hybridMultilevel"/>
@@ -3470,19 +3585,19 @@
       </w:pPr>
     </w:lvl>
   </w:abstractNum>
-  <w:num w:numId="1">
+  <w:num w:numId="1" w16cid:durableId="2029332393">
     <w:abstractNumId w:val="0"/>
   </w:num>
-  <w:num w:numId="2">
+  <w:num w:numId="2" w16cid:durableId="1658460700">
     <w:abstractNumId w:val="3"/>
   </w:num>
-  <w:num w:numId="3">
+  <w:num w:numId="3" w16cid:durableId="611284332">
     <w:abstractNumId w:val="2"/>
   </w:num>
-  <w:num w:numId="4">
+  <w:num w:numId="4" w16cid:durableId="1320038138">
     <w:abstractNumId w:val="1"/>
   </w:num>
-  <w:num w:numId="5">
+  <w:num w:numId="5" w16cid:durableId="1867281283">
     <w:abstractNumId w:val="4"/>
   </w:num>
   <w:numIdMacAtCleanup w:val="3"/>
@@ -3490,7 +3605,7 @@
 </file>
 
 <file path=word/styles.xml><?xml version="1.0" encoding="utf-8"?>
-<w:styles xmlns:mc="http://schemas.openxmlformats.org/markup-compatibility/2006" xmlns:r="http://schemas.openxmlformats.org/officeDocument/2006/relationships" xmlns:w="http://schemas.openxmlformats.org/wordprocessingml/2006/main" xmlns:w14="http://schemas.microsoft.com/office/word/2010/wordml" xmlns:w15="http://schemas.microsoft.com/office/word/2012/wordml" xmlns:w16se="http://schemas.microsoft.com/office/word/2015/wordml/symex" mc:Ignorable="w14 w15 w16se">
+<w:styles xmlns:mc="http://schemas.openxmlformats.org/markup-compatibility/2006" xmlns:r="http://schemas.openxmlformats.org/officeDocument/2006/relationships" xmlns:w="http://schemas.openxmlformats.org/wordprocessingml/2006/main" xmlns:w14="http://schemas.microsoft.com/office/word/2010/wordml" xmlns:w15="http://schemas.microsoft.com/office/word/2012/wordml" xmlns:w16cex="http://schemas.microsoft.com/office/word/2018/wordml/cex" xmlns:w16cid="http://schemas.microsoft.com/office/word/2016/wordml/cid" xmlns:w16="http://schemas.microsoft.com/office/word/2018/wordml" xmlns:w16sdtdh="http://schemas.microsoft.com/office/word/2020/wordml/sdtdatahash" xmlns:w16se="http://schemas.microsoft.com/office/word/2015/wordml/symex" mc:Ignorable="w14 w15 w16se w16cid w16 w16cex w16sdtdh">
   <w:docDefaults>
     <w:rPrDefault>
       <w:rPr>
@@ -3506,7 +3621,7 @@
       </w:pPr>
     </w:pPrDefault>
   </w:docDefaults>
-  <w:latentStyles w:defLockedState="0" w:defUIPriority="99" w:defSemiHidden="0" w:defUnhideWhenUsed="0" w:defQFormat="0" w:count="371">
+  <w:latentStyles w:defLockedState="0" w:defUIPriority="99" w:defSemiHidden="0" w:defUnhideWhenUsed="0" w:defQFormat="0" w:count="376">
     <w:lsdException w:name="Normal" w:uiPriority="0" w:qFormat="1"/>
     <w:lsdException w:name="heading 1" w:uiPriority="9" w:qFormat="1"/>
     <w:lsdException w:name="heading 2" w:semiHidden="1" w:uiPriority="9" w:unhideWhenUsed="1" w:qFormat="1"/>
@@ -3878,6 +3993,11 @@
     <w:lsdException w:name="List Table 5 Dark Accent 6" w:uiPriority="50"/>
     <w:lsdException w:name="List Table 6 Colorful Accent 6" w:uiPriority="51"/>
     <w:lsdException w:name="List Table 7 Colorful Accent 6" w:uiPriority="52"/>
+    <w:lsdException w:name="Mention" w:semiHidden="1" w:unhideWhenUsed="1"/>
+    <w:lsdException w:name="Smart Hyperlink" w:semiHidden="1" w:unhideWhenUsed="1"/>
+    <w:lsdException w:name="Hashtag" w:semiHidden="1" w:unhideWhenUsed="1"/>
+    <w:lsdException w:name="Unresolved Mention" w:semiHidden="1" w:unhideWhenUsed="1"/>
+    <w:lsdException w:name="Smart Link" w:semiHidden="1" w:unhideWhenUsed="1"/>
   </w:latentStyles>
   <w:style w:type="paragraph" w:default="1" w:styleId="Normal">
     <w:name w:val="Normal"/>

</xml_diff>